<commit_message>
can add stocks now
</commit_message>
<xml_diff>
--- a/plan.docx
+++ b/plan.docx
@@ -70,10 +70,108 @@
         <w:t xml:space="preserve"> I can see changes in real-time when any other user adds or removes a stock. For this you will need to use Web Sockets.</w:t>
       </w:r>
     </w:p>
+    <w:p/>
+    <w:p/>
     <w:p>
+      <w:r>
+        <w:t>Users can retrieve stock information based on stock symbol, frequency.</w:t>
+      </w:r>
+    </w:p>
+    <w:p>
+      <w:pPr>
+        <w:pStyle w:val="ListParagraph"/>
+        <w:numPr>
+          <w:ilvl w:val="0"/>
+          <w:numId w:val="7"/>
+        </w:numPr>
+      </w:pPr>
+      <w:r>
+        <w:t>Trigger: Add Stock</w:t>
+      </w:r>
+    </w:p>
+    <w:p>
+      <w:pPr>
+        <w:pStyle w:val="ListParagraph"/>
+        <w:numPr>
+          <w:ilvl w:val="1"/>
+          <w:numId w:val="7"/>
+        </w:numPr>
+      </w:pPr>
+      <w:r>
+        <w:t xml:space="preserve">AJAX Post </w:t>
+      </w:r>
+    </w:p>
+    <w:p>
+      <w:pPr>
+        <w:pStyle w:val="ListParagraph"/>
+        <w:numPr>
+          <w:ilvl w:val="2"/>
+          <w:numId w:val="7"/>
+        </w:numPr>
+      </w:pPr>
+      <w:r>
+        <w:t>F: Retrieves data from back-end</w:t>
+      </w:r>
+    </w:p>
+    <w:p>
+      <w:pPr>
+        <w:pStyle w:val="ListParagraph"/>
+        <w:numPr>
+          <w:ilvl w:val="2"/>
+          <w:numId w:val="7"/>
+        </w:numPr>
+      </w:pPr>
+      <w:r>
+        <w:t>B: Back-End saves Existing stocks</w:t>
+      </w:r>
+    </w:p>
+    <w:p>
+      <w:pPr>
+        <w:pStyle w:val="ListParagraph"/>
+        <w:numPr>
+          <w:ilvl w:val="2"/>
+          <w:numId w:val="7"/>
+        </w:numPr>
+      </w:pPr>
+      <w:r>
+        <w:t>Updates graph with all data</w:t>
+      </w:r>
+    </w:p>
+    <w:p>
+      <w:pPr>
+        <w:pStyle w:val="ListParagraph"/>
+        <w:numPr>
+          <w:ilvl w:val="2"/>
+          <w:numId w:val="7"/>
+        </w:numPr>
+      </w:pPr>
+      <w:r>
+        <w:t>Adds container with new stock</w:t>
+      </w:r>
+    </w:p>
+    <w:p>
+      <w:pPr>
+        <w:pStyle w:val="ListParagraph"/>
+        <w:numPr>
+          <w:ilvl w:val="0"/>
+          <w:numId w:val="7"/>
+        </w:numPr>
+      </w:pPr>
+      <w:r>
+        <w:t>Trigger: Remove Stock</w:t>
+      </w:r>
       <w:bookmarkStart w:id="0" w:name="_GoBack"/>
       <w:bookmarkEnd w:id="0"/>
+      <w:r>
+        <w:t xml:space="preserve"> </w:t>
+      </w:r>
     </w:p>
+    <w:p>
+      <w:r>
+        <w:t xml:space="preserve">Once they retrieve the data, they can manipulate it with zoom </w:t>
+      </w:r>
+    </w:p>
+    <w:p/>
     <w:sectPr>
       <w:pgSz w:w="12240" w:h="15840"/>
       <w:pgMar w:top="1440" w:right="1440" w:bottom="1440" w:left="1440" w:header="720" w:footer="720" w:gutter="0"/>
@@ -87,6 +185,119 @@
 <file path=word/numbering.xml><?xml version="1.0" encoding="utf-8"?>
 <w:numbering xmlns:wpc="http://schemas.microsoft.com/office/word/2010/wordprocessingCanvas" xmlns:cx="http://schemas.microsoft.com/office/drawing/2014/chartex" xmlns:cx1="http://schemas.microsoft.com/office/drawing/2015/9/8/chartex" xmlns:cx2="http://schemas.microsoft.com/office/drawing/2015/10/21/chartex" xmlns:cx3="http://schemas.microsoft.com/office/drawing/2016/5/9/chartex" xmlns:cx4="http://schemas.microsoft.com/office/drawing/2016/5/10/chartex" xmlns:cx5="http://schemas.microsoft.com/office/drawing/2016/5/11/chartex" xmlns:cx6="http://schemas.microsoft.com/office/drawing/2016/5/12/chartex" xmlns:cx7="http://schemas.microsoft.com/office/drawing/2016/5/13/chartex" xmlns:cx8="http://schemas.microsoft.com/office/drawing/2016/5/14/chartex" xmlns:mc="http://schemas.openxmlformats.org/markup-compatibility/2006" xmlns:aink="http://schemas.microsoft.com/office/drawing/2016/ink" xmlns:am3d="http://schemas.microsoft.com/office/drawing/2017/model3d" xmlns:o="urn:schemas-microsoft-com:office:office" xmlns:r="http://schemas.openxmlformats.org/officeDocument/2006/relationships" xmlns:m="http://schemas.openxmlformats.org/officeDocument/2006/math" xmlns:v="urn:schemas-microsoft-com:vml" xmlns:wp14="http://schemas.microsoft.com/office/word/2010/wordprocessingDrawing" xmlns:wp="http://schemas.openxmlformats.org/drawingml/2006/wordprocessingDrawing" xmlns:w10="urn:schemas-microsoft-com:office:word" xmlns:w="http://schemas.openxmlformats.org/wordprocessingml/2006/main" xmlns:w14="http://schemas.microsoft.com/office/word/2010/wordml" xmlns:w15="http://schemas.microsoft.com/office/word/2012/wordml" xmlns:w16cid="http://schemas.microsoft.com/office/word/2016/wordml/cid" xmlns:w16se="http://schemas.microsoft.com/office/word/2015/wordml/symex" xmlns:wpg="http://schemas.microsoft.com/office/word/2010/wordprocessingGroup" xmlns:wpi="http://schemas.microsoft.com/office/word/2010/wordprocessingInk" xmlns:wne="http://schemas.microsoft.com/office/word/2006/wordml" xmlns:wps="http://schemas.microsoft.com/office/word/2010/wordprocessingShape" mc:Ignorable="w14 w15 w16se w16cid wp14">
   <w:abstractNum w:abstractNumId="0" w15:restartNumberingAfterBreak="0">
+    <w:nsid w:val="12DA73EE"/>
+    <w:multiLevelType w:val="hybridMultilevel"/>
+    <w:tmpl w:val="98B25FB2"/>
+    <w:lvl w:ilvl="0" w:tplc="04090001">
+      <w:start w:val="1"/>
+      <w:numFmt w:val="bullet"/>
+      <w:lvlText w:val=""/>
+      <w:lvlJc w:val="left"/>
+      <w:pPr>
+        <w:ind w:left="720" w:hanging="360"/>
+      </w:pPr>
+      <w:rPr>
+        <w:rFonts w:ascii="Symbol" w:hAnsi="Symbol" w:hint="default"/>
+      </w:rPr>
+    </w:lvl>
+    <w:lvl w:ilvl="1" w:tplc="04090003">
+      <w:start w:val="1"/>
+      <w:numFmt w:val="bullet"/>
+      <w:lvlText w:val="o"/>
+      <w:lvlJc w:val="left"/>
+      <w:pPr>
+        <w:ind w:left="1440" w:hanging="360"/>
+      </w:pPr>
+      <w:rPr>
+        <w:rFonts w:ascii="Courier New" w:hAnsi="Courier New" w:cs="Courier New" w:hint="default"/>
+      </w:rPr>
+    </w:lvl>
+    <w:lvl w:ilvl="2" w:tplc="04090005">
+      <w:start w:val="1"/>
+      <w:numFmt w:val="bullet"/>
+      <w:lvlText w:val=""/>
+      <w:lvlJc w:val="left"/>
+      <w:pPr>
+        <w:ind w:left="2160" w:hanging="360"/>
+      </w:pPr>
+      <w:rPr>
+        <w:rFonts w:ascii="Wingdings" w:hAnsi="Wingdings" w:hint="default"/>
+      </w:rPr>
+    </w:lvl>
+    <w:lvl w:ilvl="3" w:tplc="04090001">
+      <w:start w:val="1"/>
+      <w:numFmt w:val="bullet"/>
+      <w:lvlText w:val=""/>
+      <w:lvlJc w:val="left"/>
+      <w:pPr>
+        <w:ind w:left="2880" w:hanging="360"/>
+      </w:pPr>
+      <w:rPr>
+        <w:rFonts w:ascii="Symbol" w:hAnsi="Symbol" w:hint="default"/>
+      </w:rPr>
+    </w:lvl>
+    <w:lvl w:ilvl="4" w:tplc="04090003" w:tentative="1">
+      <w:start w:val="1"/>
+      <w:numFmt w:val="bullet"/>
+      <w:lvlText w:val="o"/>
+      <w:lvlJc w:val="left"/>
+      <w:pPr>
+        <w:ind w:left="3600" w:hanging="360"/>
+      </w:pPr>
+      <w:rPr>
+        <w:rFonts w:ascii="Courier New" w:hAnsi="Courier New" w:cs="Courier New" w:hint="default"/>
+      </w:rPr>
+    </w:lvl>
+    <w:lvl w:ilvl="5" w:tplc="04090005" w:tentative="1">
+      <w:start w:val="1"/>
+      <w:numFmt w:val="bullet"/>
+      <w:lvlText w:val=""/>
+      <w:lvlJc w:val="left"/>
+      <w:pPr>
+        <w:ind w:left="4320" w:hanging="360"/>
+      </w:pPr>
+      <w:rPr>
+        <w:rFonts w:ascii="Wingdings" w:hAnsi="Wingdings" w:hint="default"/>
+      </w:rPr>
+    </w:lvl>
+    <w:lvl w:ilvl="6" w:tplc="04090001" w:tentative="1">
+      <w:start w:val="1"/>
+      <w:numFmt w:val="bullet"/>
+      <w:lvlText w:val=""/>
+      <w:lvlJc w:val="left"/>
+      <w:pPr>
+        <w:ind w:left="5040" w:hanging="360"/>
+      </w:pPr>
+      <w:rPr>
+        <w:rFonts w:ascii="Symbol" w:hAnsi="Symbol" w:hint="default"/>
+      </w:rPr>
+    </w:lvl>
+    <w:lvl w:ilvl="7" w:tplc="04090003" w:tentative="1">
+      <w:start w:val="1"/>
+      <w:numFmt w:val="bullet"/>
+      <w:lvlText w:val="o"/>
+      <w:lvlJc w:val="left"/>
+      <w:pPr>
+        <w:ind w:left="5760" w:hanging="360"/>
+      </w:pPr>
+      <w:rPr>
+        <w:rFonts w:ascii="Courier New" w:hAnsi="Courier New" w:cs="Courier New" w:hint="default"/>
+      </w:rPr>
+    </w:lvl>
+    <w:lvl w:ilvl="8" w:tplc="04090005" w:tentative="1">
+      <w:start w:val="1"/>
+      <w:numFmt w:val="bullet"/>
+      <w:lvlText w:val=""/>
+      <w:lvlJc w:val="left"/>
+      <w:pPr>
+        <w:ind w:left="6480" w:hanging="360"/>
+      </w:pPr>
+      <w:rPr>
+        <w:rFonts w:ascii="Wingdings" w:hAnsi="Wingdings" w:hint="default"/>
+      </w:rPr>
+    </w:lvl>
+  </w:abstractNum>
+  <w:abstractNum w:abstractNumId="1" w15:restartNumberingAfterBreak="0">
     <w:nsid w:val="2A621E04"/>
     <w:multiLevelType w:val="hybridMultilevel"/>
     <w:tmpl w:val="E06E87EC"/>
@@ -175,7 +386,435 @@
       </w:pPr>
     </w:lvl>
   </w:abstractNum>
-  <w:abstractNum w:abstractNumId="1" w15:restartNumberingAfterBreak="0">
+  <w:abstractNum w:abstractNumId="2" w15:restartNumberingAfterBreak="0">
+    <w:nsid w:val="33B96AC4"/>
+    <w:multiLevelType w:val="hybridMultilevel"/>
+    <w:tmpl w:val="A4BA0F08"/>
+    <w:lvl w:ilvl="0" w:tplc="0409000F">
+      <w:start w:val="1"/>
+      <w:numFmt w:val="decimal"/>
+      <w:lvlText w:val="%1."/>
+      <w:lvlJc w:val="left"/>
+      <w:pPr>
+        <w:ind w:left="720" w:hanging="360"/>
+      </w:pPr>
+      <w:rPr>
+        <w:rFonts w:hint="default"/>
+      </w:rPr>
+    </w:lvl>
+    <w:lvl w:ilvl="1" w:tplc="04090019" w:tentative="1">
+      <w:start w:val="1"/>
+      <w:numFmt w:val="lowerLetter"/>
+      <w:lvlText w:val="%2."/>
+      <w:lvlJc w:val="left"/>
+      <w:pPr>
+        <w:ind w:left="1440" w:hanging="360"/>
+      </w:pPr>
+    </w:lvl>
+    <w:lvl w:ilvl="2" w:tplc="0409001B" w:tentative="1">
+      <w:start w:val="1"/>
+      <w:numFmt w:val="lowerRoman"/>
+      <w:lvlText w:val="%3."/>
+      <w:lvlJc w:val="right"/>
+      <w:pPr>
+        <w:ind w:left="2160" w:hanging="180"/>
+      </w:pPr>
+    </w:lvl>
+    <w:lvl w:ilvl="3" w:tplc="0409000F" w:tentative="1">
+      <w:start w:val="1"/>
+      <w:numFmt w:val="decimal"/>
+      <w:lvlText w:val="%4."/>
+      <w:lvlJc w:val="left"/>
+      <w:pPr>
+        <w:ind w:left="2880" w:hanging="360"/>
+      </w:pPr>
+    </w:lvl>
+    <w:lvl w:ilvl="4" w:tplc="04090019" w:tentative="1">
+      <w:start w:val="1"/>
+      <w:numFmt w:val="lowerLetter"/>
+      <w:lvlText w:val="%5."/>
+      <w:lvlJc w:val="left"/>
+      <w:pPr>
+        <w:ind w:left="3600" w:hanging="360"/>
+      </w:pPr>
+    </w:lvl>
+    <w:lvl w:ilvl="5" w:tplc="0409001B" w:tentative="1">
+      <w:start w:val="1"/>
+      <w:numFmt w:val="lowerRoman"/>
+      <w:lvlText w:val="%6."/>
+      <w:lvlJc w:val="right"/>
+      <w:pPr>
+        <w:ind w:left="4320" w:hanging="180"/>
+      </w:pPr>
+    </w:lvl>
+    <w:lvl w:ilvl="6" w:tplc="0409000F" w:tentative="1">
+      <w:start w:val="1"/>
+      <w:numFmt w:val="decimal"/>
+      <w:lvlText w:val="%7."/>
+      <w:lvlJc w:val="left"/>
+      <w:pPr>
+        <w:ind w:left="5040" w:hanging="360"/>
+      </w:pPr>
+    </w:lvl>
+    <w:lvl w:ilvl="7" w:tplc="04090019" w:tentative="1">
+      <w:start w:val="1"/>
+      <w:numFmt w:val="lowerLetter"/>
+      <w:lvlText w:val="%8."/>
+      <w:lvlJc w:val="left"/>
+      <w:pPr>
+        <w:ind w:left="5760" w:hanging="360"/>
+      </w:pPr>
+    </w:lvl>
+    <w:lvl w:ilvl="8" w:tplc="0409001B" w:tentative="1">
+      <w:start w:val="1"/>
+      <w:numFmt w:val="lowerRoman"/>
+      <w:lvlText w:val="%9."/>
+      <w:lvlJc w:val="right"/>
+      <w:pPr>
+        <w:ind w:left="6480" w:hanging="180"/>
+      </w:pPr>
+    </w:lvl>
+  </w:abstractNum>
+  <w:abstractNum w:abstractNumId="3" w15:restartNumberingAfterBreak="0">
+    <w:nsid w:val="46B25A39"/>
+    <w:multiLevelType w:val="hybridMultilevel"/>
+    <w:tmpl w:val="2432E206"/>
+    <w:lvl w:ilvl="0" w:tplc="04090001">
+      <w:start w:val="1"/>
+      <w:numFmt w:val="bullet"/>
+      <w:lvlText w:val=""/>
+      <w:lvlJc w:val="left"/>
+      <w:pPr>
+        <w:ind w:left="720" w:hanging="360"/>
+      </w:pPr>
+      <w:rPr>
+        <w:rFonts w:ascii="Symbol" w:hAnsi="Symbol" w:hint="default"/>
+      </w:rPr>
+    </w:lvl>
+    <w:lvl w:ilvl="1" w:tplc="04090003">
+      <w:start w:val="1"/>
+      <w:numFmt w:val="bullet"/>
+      <w:lvlText w:val="o"/>
+      <w:lvlJc w:val="left"/>
+      <w:pPr>
+        <w:ind w:left="1440" w:hanging="360"/>
+      </w:pPr>
+      <w:rPr>
+        <w:rFonts w:ascii="Courier New" w:hAnsi="Courier New" w:cs="Courier New" w:hint="default"/>
+      </w:rPr>
+    </w:lvl>
+    <w:lvl w:ilvl="2" w:tplc="04090005">
+      <w:start w:val="1"/>
+      <w:numFmt w:val="bullet"/>
+      <w:lvlText w:val=""/>
+      <w:lvlJc w:val="left"/>
+      <w:pPr>
+        <w:ind w:left="2160" w:hanging="360"/>
+      </w:pPr>
+      <w:rPr>
+        <w:rFonts w:ascii="Wingdings" w:hAnsi="Wingdings" w:hint="default"/>
+      </w:rPr>
+    </w:lvl>
+    <w:lvl w:ilvl="3" w:tplc="04090001" w:tentative="1">
+      <w:start w:val="1"/>
+      <w:numFmt w:val="bullet"/>
+      <w:lvlText w:val=""/>
+      <w:lvlJc w:val="left"/>
+      <w:pPr>
+        <w:ind w:left="2880" w:hanging="360"/>
+      </w:pPr>
+      <w:rPr>
+        <w:rFonts w:ascii="Symbol" w:hAnsi="Symbol" w:hint="default"/>
+      </w:rPr>
+    </w:lvl>
+    <w:lvl w:ilvl="4" w:tplc="04090003" w:tentative="1">
+      <w:start w:val="1"/>
+      <w:numFmt w:val="bullet"/>
+      <w:lvlText w:val="o"/>
+      <w:lvlJc w:val="left"/>
+      <w:pPr>
+        <w:ind w:left="3600" w:hanging="360"/>
+      </w:pPr>
+      <w:rPr>
+        <w:rFonts w:ascii="Courier New" w:hAnsi="Courier New" w:cs="Courier New" w:hint="default"/>
+      </w:rPr>
+    </w:lvl>
+    <w:lvl w:ilvl="5" w:tplc="04090005" w:tentative="1">
+      <w:start w:val="1"/>
+      <w:numFmt w:val="bullet"/>
+      <w:lvlText w:val=""/>
+      <w:lvlJc w:val="left"/>
+      <w:pPr>
+        <w:ind w:left="4320" w:hanging="360"/>
+      </w:pPr>
+      <w:rPr>
+        <w:rFonts w:ascii="Wingdings" w:hAnsi="Wingdings" w:hint="default"/>
+      </w:rPr>
+    </w:lvl>
+    <w:lvl w:ilvl="6" w:tplc="04090001" w:tentative="1">
+      <w:start w:val="1"/>
+      <w:numFmt w:val="bullet"/>
+      <w:lvlText w:val=""/>
+      <w:lvlJc w:val="left"/>
+      <w:pPr>
+        <w:ind w:left="5040" w:hanging="360"/>
+      </w:pPr>
+      <w:rPr>
+        <w:rFonts w:ascii="Symbol" w:hAnsi="Symbol" w:hint="default"/>
+      </w:rPr>
+    </w:lvl>
+    <w:lvl w:ilvl="7" w:tplc="04090003" w:tentative="1">
+      <w:start w:val="1"/>
+      <w:numFmt w:val="bullet"/>
+      <w:lvlText w:val="o"/>
+      <w:lvlJc w:val="left"/>
+      <w:pPr>
+        <w:ind w:left="5760" w:hanging="360"/>
+      </w:pPr>
+      <w:rPr>
+        <w:rFonts w:ascii="Courier New" w:hAnsi="Courier New" w:cs="Courier New" w:hint="default"/>
+      </w:rPr>
+    </w:lvl>
+    <w:lvl w:ilvl="8" w:tplc="04090005" w:tentative="1">
+      <w:start w:val="1"/>
+      <w:numFmt w:val="bullet"/>
+      <w:lvlText w:val=""/>
+      <w:lvlJc w:val="left"/>
+      <w:pPr>
+        <w:ind w:left="6480" w:hanging="360"/>
+      </w:pPr>
+      <w:rPr>
+        <w:rFonts w:ascii="Wingdings" w:hAnsi="Wingdings" w:hint="default"/>
+      </w:rPr>
+    </w:lvl>
+  </w:abstractNum>
+  <w:abstractNum w:abstractNumId="4" w15:restartNumberingAfterBreak="0">
+    <w:nsid w:val="490B67AE"/>
+    <w:multiLevelType w:val="hybridMultilevel"/>
+    <w:tmpl w:val="8E723F84"/>
+    <w:lvl w:ilvl="0" w:tplc="04090001">
+      <w:start w:val="1"/>
+      <w:numFmt w:val="bullet"/>
+      <w:lvlText w:val=""/>
+      <w:lvlJc w:val="left"/>
+      <w:pPr>
+        <w:ind w:left="720" w:hanging="360"/>
+      </w:pPr>
+      <w:rPr>
+        <w:rFonts w:ascii="Symbol" w:hAnsi="Symbol" w:hint="default"/>
+      </w:rPr>
+    </w:lvl>
+    <w:lvl w:ilvl="1" w:tplc="04090003" w:tentative="1">
+      <w:start w:val="1"/>
+      <w:numFmt w:val="bullet"/>
+      <w:lvlText w:val="o"/>
+      <w:lvlJc w:val="left"/>
+      <w:pPr>
+        <w:ind w:left="1440" w:hanging="360"/>
+      </w:pPr>
+      <w:rPr>
+        <w:rFonts w:ascii="Courier New" w:hAnsi="Courier New" w:cs="Courier New" w:hint="default"/>
+      </w:rPr>
+    </w:lvl>
+    <w:lvl w:ilvl="2" w:tplc="04090005" w:tentative="1">
+      <w:start w:val="1"/>
+      <w:numFmt w:val="bullet"/>
+      <w:lvlText w:val=""/>
+      <w:lvlJc w:val="left"/>
+      <w:pPr>
+        <w:ind w:left="2160" w:hanging="360"/>
+      </w:pPr>
+      <w:rPr>
+        <w:rFonts w:ascii="Wingdings" w:hAnsi="Wingdings" w:hint="default"/>
+      </w:rPr>
+    </w:lvl>
+    <w:lvl w:ilvl="3" w:tplc="04090001" w:tentative="1">
+      <w:start w:val="1"/>
+      <w:numFmt w:val="bullet"/>
+      <w:lvlText w:val=""/>
+      <w:lvlJc w:val="left"/>
+      <w:pPr>
+        <w:ind w:left="2880" w:hanging="360"/>
+      </w:pPr>
+      <w:rPr>
+        <w:rFonts w:ascii="Symbol" w:hAnsi="Symbol" w:hint="default"/>
+      </w:rPr>
+    </w:lvl>
+    <w:lvl w:ilvl="4" w:tplc="04090003" w:tentative="1">
+      <w:start w:val="1"/>
+      <w:numFmt w:val="bullet"/>
+      <w:lvlText w:val="o"/>
+      <w:lvlJc w:val="left"/>
+      <w:pPr>
+        <w:ind w:left="3600" w:hanging="360"/>
+      </w:pPr>
+      <w:rPr>
+        <w:rFonts w:ascii="Courier New" w:hAnsi="Courier New" w:cs="Courier New" w:hint="default"/>
+      </w:rPr>
+    </w:lvl>
+    <w:lvl w:ilvl="5" w:tplc="04090005" w:tentative="1">
+      <w:start w:val="1"/>
+      <w:numFmt w:val="bullet"/>
+      <w:lvlText w:val=""/>
+      <w:lvlJc w:val="left"/>
+      <w:pPr>
+        <w:ind w:left="4320" w:hanging="360"/>
+      </w:pPr>
+      <w:rPr>
+        <w:rFonts w:ascii="Wingdings" w:hAnsi="Wingdings" w:hint="default"/>
+      </w:rPr>
+    </w:lvl>
+    <w:lvl w:ilvl="6" w:tplc="04090001" w:tentative="1">
+      <w:start w:val="1"/>
+      <w:numFmt w:val="bullet"/>
+      <w:lvlText w:val=""/>
+      <w:lvlJc w:val="left"/>
+      <w:pPr>
+        <w:ind w:left="5040" w:hanging="360"/>
+      </w:pPr>
+      <w:rPr>
+        <w:rFonts w:ascii="Symbol" w:hAnsi="Symbol" w:hint="default"/>
+      </w:rPr>
+    </w:lvl>
+    <w:lvl w:ilvl="7" w:tplc="04090003" w:tentative="1">
+      <w:start w:val="1"/>
+      <w:numFmt w:val="bullet"/>
+      <w:lvlText w:val="o"/>
+      <w:lvlJc w:val="left"/>
+      <w:pPr>
+        <w:ind w:left="5760" w:hanging="360"/>
+      </w:pPr>
+      <w:rPr>
+        <w:rFonts w:ascii="Courier New" w:hAnsi="Courier New" w:cs="Courier New" w:hint="default"/>
+      </w:rPr>
+    </w:lvl>
+    <w:lvl w:ilvl="8" w:tplc="04090005" w:tentative="1">
+      <w:start w:val="1"/>
+      <w:numFmt w:val="bullet"/>
+      <w:lvlText w:val=""/>
+      <w:lvlJc w:val="left"/>
+      <w:pPr>
+        <w:ind w:left="6480" w:hanging="360"/>
+      </w:pPr>
+      <w:rPr>
+        <w:rFonts w:ascii="Wingdings" w:hAnsi="Wingdings" w:hint="default"/>
+      </w:rPr>
+    </w:lvl>
+  </w:abstractNum>
+  <w:abstractNum w:abstractNumId="5" w15:restartNumberingAfterBreak="0">
+    <w:nsid w:val="5E937A5B"/>
+    <w:multiLevelType w:val="hybridMultilevel"/>
+    <w:tmpl w:val="86422FD0"/>
+    <w:lvl w:ilvl="0" w:tplc="04090001">
+      <w:start w:val="1"/>
+      <w:numFmt w:val="bullet"/>
+      <w:lvlText w:val=""/>
+      <w:lvlJc w:val="left"/>
+      <w:pPr>
+        <w:ind w:left="720" w:hanging="360"/>
+      </w:pPr>
+      <w:rPr>
+        <w:rFonts w:ascii="Symbol" w:hAnsi="Symbol" w:hint="default"/>
+      </w:rPr>
+    </w:lvl>
+    <w:lvl w:ilvl="1" w:tplc="04090003" w:tentative="1">
+      <w:start w:val="1"/>
+      <w:numFmt w:val="bullet"/>
+      <w:lvlText w:val="o"/>
+      <w:lvlJc w:val="left"/>
+      <w:pPr>
+        <w:ind w:left="1440" w:hanging="360"/>
+      </w:pPr>
+      <w:rPr>
+        <w:rFonts w:ascii="Courier New" w:hAnsi="Courier New" w:cs="Courier New" w:hint="default"/>
+      </w:rPr>
+    </w:lvl>
+    <w:lvl w:ilvl="2" w:tplc="04090005" w:tentative="1">
+      <w:start w:val="1"/>
+      <w:numFmt w:val="bullet"/>
+      <w:lvlText w:val=""/>
+      <w:lvlJc w:val="left"/>
+      <w:pPr>
+        <w:ind w:left="2160" w:hanging="360"/>
+      </w:pPr>
+      <w:rPr>
+        <w:rFonts w:ascii="Wingdings" w:hAnsi="Wingdings" w:hint="default"/>
+      </w:rPr>
+    </w:lvl>
+    <w:lvl w:ilvl="3" w:tplc="04090001" w:tentative="1">
+      <w:start w:val="1"/>
+      <w:numFmt w:val="bullet"/>
+      <w:lvlText w:val=""/>
+      <w:lvlJc w:val="left"/>
+      <w:pPr>
+        <w:ind w:left="2880" w:hanging="360"/>
+      </w:pPr>
+      <w:rPr>
+        <w:rFonts w:ascii="Symbol" w:hAnsi="Symbol" w:hint="default"/>
+      </w:rPr>
+    </w:lvl>
+    <w:lvl w:ilvl="4" w:tplc="04090003" w:tentative="1">
+      <w:start w:val="1"/>
+      <w:numFmt w:val="bullet"/>
+      <w:lvlText w:val="o"/>
+      <w:lvlJc w:val="left"/>
+      <w:pPr>
+        <w:ind w:left="3600" w:hanging="360"/>
+      </w:pPr>
+      <w:rPr>
+        <w:rFonts w:ascii="Courier New" w:hAnsi="Courier New" w:cs="Courier New" w:hint="default"/>
+      </w:rPr>
+    </w:lvl>
+    <w:lvl w:ilvl="5" w:tplc="04090005" w:tentative="1">
+      <w:start w:val="1"/>
+      <w:numFmt w:val="bullet"/>
+      <w:lvlText w:val=""/>
+      <w:lvlJc w:val="left"/>
+      <w:pPr>
+        <w:ind w:left="4320" w:hanging="360"/>
+      </w:pPr>
+      <w:rPr>
+        <w:rFonts w:ascii="Wingdings" w:hAnsi="Wingdings" w:hint="default"/>
+      </w:rPr>
+    </w:lvl>
+    <w:lvl w:ilvl="6" w:tplc="04090001" w:tentative="1">
+      <w:start w:val="1"/>
+      <w:numFmt w:val="bullet"/>
+      <w:lvlText w:val=""/>
+      <w:lvlJc w:val="left"/>
+      <w:pPr>
+        <w:ind w:left="5040" w:hanging="360"/>
+      </w:pPr>
+      <w:rPr>
+        <w:rFonts w:ascii="Symbol" w:hAnsi="Symbol" w:hint="default"/>
+      </w:rPr>
+    </w:lvl>
+    <w:lvl w:ilvl="7" w:tplc="04090003" w:tentative="1">
+      <w:start w:val="1"/>
+      <w:numFmt w:val="bullet"/>
+      <w:lvlText w:val="o"/>
+      <w:lvlJc w:val="left"/>
+      <w:pPr>
+        <w:ind w:left="5760" w:hanging="360"/>
+      </w:pPr>
+      <w:rPr>
+        <w:rFonts w:ascii="Courier New" w:hAnsi="Courier New" w:cs="Courier New" w:hint="default"/>
+      </w:rPr>
+    </w:lvl>
+    <w:lvl w:ilvl="8" w:tplc="04090005" w:tentative="1">
+      <w:start w:val="1"/>
+      <w:numFmt w:val="bullet"/>
+      <w:lvlText w:val=""/>
+      <w:lvlJc w:val="left"/>
+      <w:pPr>
+        <w:ind w:left="6480" w:hanging="360"/>
+      </w:pPr>
+      <w:rPr>
+        <w:rFonts w:ascii="Wingdings" w:hAnsi="Wingdings" w:hint="default"/>
+      </w:rPr>
+    </w:lvl>
+  </w:abstractNum>
+  <w:abstractNum w:abstractNumId="6" w15:restartNumberingAfterBreak="0">
     <w:nsid w:val="64FF5CFC"/>
     <w:multiLevelType w:val="hybridMultilevel"/>
     <w:tmpl w:val="03C61A74"/>
@@ -262,10 +901,25 @@
     </w:lvl>
   </w:abstractNum>
   <w:num w:numId="1">
-    <w:abstractNumId w:val="0"/>
+    <w:abstractNumId w:val="1"/>
   </w:num>
   <w:num w:numId="2">
-    <w:abstractNumId w:val="1"/>
+    <w:abstractNumId w:val="6"/>
+  </w:num>
+  <w:num w:numId="3">
+    <w:abstractNumId w:val="2"/>
+  </w:num>
+  <w:num w:numId="4">
+    <w:abstractNumId w:val="5"/>
+  </w:num>
+  <w:num w:numId="5">
+    <w:abstractNumId w:val="4"/>
+  </w:num>
+  <w:num w:numId="6">
+    <w:abstractNumId w:val="3"/>
+  </w:num>
+  <w:num w:numId="7">
+    <w:abstractNumId w:val="0"/>
   </w:num>
 </w:numbering>
 </file>

</xml_diff>